<commit_message>
Added 'GetInitialHealthPoints' and 'TradeExperienceForHealth' functions in Hero.cs. Also fixed ReturnHealth function, so it can't return mormore than max health.
</commit_message>
<xml_diff>
--- a/Upute za dalje.docx
+++ b/Upute za dalje.docx
@@ -30,11 +30,13 @@
           <w:numId w:val="2"/>
         </w:numPr>
         <w:rPr>
+          <w:strike/>
           <w:lang w:val="hr-HR"/>
         </w:rPr>
       </w:pPr>
       <w:r>
         <w:rPr>
+          <w:strike/>
           <w:lang w:val="hr-HR"/>
         </w:rPr>
         <w:t xml:space="preserve">Urediti da se unaprijed odabere 10 nasumicnih monstera u listi </w:t>
@@ -158,6 +160,42 @@
           <w:lang w:val="hr-HR"/>
         </w:rPr>
         <w:t xml:space="preserve">Dodati da se moze utrositi pola XP za obnovu Healtha </w:t>
+      </w:r>
+    </w:p>
+    <w:p>
+      <w:pPr>
+        <w:pStyle w:val="ListParagraph"/>
+        <w:numPr>
+          <w:ilvl w:val="0"/>
+          <w:numId w:val="2"/>
+        </w:numPr>
+        <w:rPr>
+          <w:lang w:val="hr-HR"/>
+        </w:rPr>
+      </w:pPr>
+      <w:r>
+        <w:rPr>
+          <w:lang w:val="hr-HR"/>
+        </w:rPr>
+        <w:t>Mozda bi trebalo dodat da user na pocetku moze izabrat svoj health i damage</w:t>
+      </w:r>
+    </w:p>
+    <w:p>
+      <w:pPr>
+        <w:pStyle w:val="ListParagraph"/>
+        <w:numPr>
+          <w:ilvl w:val="0"/>
+          <w:numId w:val="2"/>
+        </w:numPr>
+        <w:rPr>
+          <w:lang w:val="hr-HR"/>
+        </w:rPr>
+      </w:pPr>
+      <w:r>
+        <w:rPr>
+          <w:lang w:val="hr-HR"/>
+        </w:rPr>
+        <w:t xml:space="preserve"> </w:t>
       </w:r>
     </w:p>
     <w:sectPr>

</xml_diff>

<commit_message>
Added 'RageAttack' function in Gladiator.cs. Needs to be implemented in program.cs later
</commit_message>
<xml_diff>
--- a/Upute za dalje.docx
+++ b/Upute za dalje.docx
@@ -152,11 +152,13 @@
           <w:numId w:val="2"/>
         </w:numPr>
         <w:rPr>
-          <w:lang w:val="hr-HR"/>
-        </w:rPr>
-      </w:pPr>
-      <w:r>
-        <w:rPr>
+          <w:strike/>
+          <w:lang w:val="hr-HR"/>
+        </w:rPr>
+      </w:pPr>
+      <w:r>
+        <w:rPr>
+          <w:strike/>
           <w:lang w:val="hr-HR"/>
         </w:rPr>
         <w:t xml:space="preserve">Dodati da se moze utrositi pola XP za obnovu Healtha </w:t>
@@ -170,14 +172,31 @@
           <w:numId w:val="2"/>
         </w:numPr>
         <w:rPr>
-          <w:lang w:val="hr-HR"/>
-        </w:rPr>
-      </w:pPr>
-      <w:r>
-        <w:rPr>
+          <w:strike/>
+          <w:lang w:val="hr-HR"/>
+        </w:rPr>
+      </w:pPr>
+      <w:r>
+        <w:rPr>
+          <w:strike/>
           <w:lang w:val="hr-HR"/>
         </w:rPr>
         <w:t>Mozda bi trebalo dodat da user na pocetku moze izabrat svoj health i damage</w:t>
+      </w:r>
+      <w:r>
+        <w:rPr>
+          <w:strike/>
+          <w:lang w:val="hr-HR"/>
+        </w:rPr>
+        <w:t xml:space="preserve"> </w:t>
+      </w:r>
+      <w:r>
+        <w:rPr>
+          <w:i/>
+          <w:iCs/>
+          <w:lang w:val="hr-HR"/>
+        </w:rPr>
+        <w:t>(zbog ovoga je omoguceno da se i prilikom ReturnHealtha health poveca s obzirom na inicijalnu vrijednost)</w:t>
       </w:r>
     </w:p>
     <w:p>

</xml_diff>

<commit_message>
Implemented 'StartGame' function and created the initial console appearance. This update gives the ability to exit the game or start it over after the end
</commit_message>
<xml_diff>
--- a/Upute za dalje.docx
+++ b/Upute za dalje.docx
@@ -50,23 +50,27 @@
           <w:numId w:val="2"/>
         </w:numPr>
         <w:rPr>
-          <w:lang w:val="hr-HR"/>
-        </w:rPr>
-      </w:pPr>
-      <w:r>
-        <w:rPr>
+          <w:strike/>
+          <w:lang w:val="hr-HR"/>
+        </w:rPr>
+      </w:pPr>
+      <w:r>
+        <w:rPr>
+          <w:strike/>
           <w:lang w:val="hr-HR"/>
         </w:rPr>
         <w:t xml:space="preserve">Za gladiatora napravit u njegovoj klasi </w:t>
       </w:r>
       <w:r>
         <w:rPr>
+          <w:strike/>
           <w:lang w:val="hr-HR"/>
         </w:rPr>
         <w:t>m</w:t>
       </w:r>
       <w:r>
         <w:rPr>
+          <w:strike/>
           <w:lang w:val="hr-HR"/>
         </w:rPr>
         <w:t>etodu Rage</w:t>
@@ -80,11 +84,13 @@
           <w:numId w:val="2"/>
         </w:numPr>
         <w:rPr>
-          <w:lang w:val="hr-HR"/>
-        </w:rPr>
-      </w:pPr>
-      <w:r>
-        <w:rPr>
+          <w:strike/>
+          <w:lang w:val="hr-HR"/>
+        </w:rPr>
+      </w:pPr>
+      <w:r>
+        <w:rPr>
+          <w:strike/>
           <w:lang w:val="hr-HR"/>
         </w:rPr>
         <w:t>Za enchantera omogućiti da se jednom vrati iz mrtvih i dodati svojstvo Mana</w:t>
@@ -98,11 +104,13 @@
           <w:numId w:val="2"/>
         </w:numPr>
         <w:rPr>
-          <w:lang w:val="hr-HR"/>
-        </w:rPr>
-      </w:pPr>
-      <w:r>
-        <w:rPr>
+          <w:strike/>
+          <w:lang w:val="hr-HR"/>
+        </w:rPr>
+      </w:pPr>
+      <w:r>
+        <w:rPr>
+          <w:strike/>
           <w:lang w:val="hr-HR"/>
         </w:rPr>
         <w:t xml:space="preserve">Za marksmana dodati Critical chance i Stun chance za </w:t>
@@ -197,6 +205,14 @@
           <w:lang w:val="hr-HR"/>
         </w:rPr>
         <w:t>(zbog ovoga je omoguceno da se i prilikom ReturnHealtha health poveca s obzirom na inicijalnu vrijednost)</w:t>
+      </w:r>
+      <w:r>
+        <w:rPr>
+          <w:i/>
+          <w:iCs/>
+          <w:lang w:val="hr-HR"/>
+        </w:rPr>
+        <w:t>w</w:t>
       </w:r>
     </w:p>
     <w:p>

</xml_diff>